<commit_message>
corrigido parametros; adicionado botões para multiples emails e telefones (randomizado --- ou não?) para representantes e clientes; corrigir problema no banco --> não está dando certo o método atual, não chega a selecionar; o mesmo acontece quando o sistema seleciona um representante que já existe, falta ainda desativar a IA, e alterar pasta de downloads --- depois passar para os próximos metodos de criação
</commit_message>
<xml_diff>
--- a/Downloads/procuracao-simples.docx
+++ b/Downloads/procuracao-simples.docx
@@ -85,7 +85,7 @@
         </w:rPr>
         <w:t xml:space="preserve">: </w:t>
         <w:tab/>
-        <w:t xml:space="preserve">Enzo Cerantes Rezende De Abreu, estrangeira, solteira, relativamente incapaz, product assurance strategist, portadora do RG n° 468238992 e inscrita no CPF sob o n° 15667274485, Sandra_Goldner88@gmail.com, residente e domiciliada à Rua Iracema, n° 4867, Em Frente A Rotatória, Porto Velho - RO, CEP 76801-644, neste ato assistida por Benício De Andades Baboa, divorciada, portadora do RG n° 110336793 e inscrita no CPF sob o n° 27667132127, Arielle_Stehr44@hotmail.com, residente e domiciliada à Rua T1, n° 4441, Em Frente A Rotatória, Aracaju - SE, CEP 49001-021.</w:t>
+        <w:t xml:space="preserve">Davi Lucca Felet Felete Baboa, estrangeiro, divorciado, relativamente incapaz, central paradigm associate, portador do RG n° 348280683 e inscrito no CPF sob o n° 52413847154, Lori.Batz@yahoo.com, residente e domiciliado à Avenida Tavares De Lira, n° 4546, Em Frente A Rotatória, Natal - RN, CEP 59012-050, neste ato assistido por Medge Simpson Oneal, solteiro, portador do RG n° Veniam exercitation e inscrito no CPF sob o n° 07084274138, riroxa@mailinator.com, residente e domiciliado à Av A, n° 668, Ut Non Numquam Aliqu, Nova Andradina - MS, CEP 79750-000.</w:t>
       </w:r>
     </w:p>
     <w:p>
@@ -235,7 +235,7 @@
           <w:szCs w:val="20"/>
           <w:rtl w:val="0"/>
         </w:rPr>
-        <w:t xml:space="preserve">Porto Velho - RO, 17 de fevereiro de 2025.</w:t>
+        <w:t xml:space="preserve">Natal - RN, 17 de fevereiro de 2025.</w:t>
       </w:r>
     </w:p>
     <w:p>
@@ -291,7 +291,7 @@
           <w:szCs w:val="20"/>
           <w:rtl w:val="0"/>
         </w:rPr>
-        <w:t xml:space="preserve">Enzo Cerantes Rezende De Abreu</w:t>
+        <w:t xml:space="preserve">Davi Lucca Felet Felete Baboa</w:t>
       </w:r>
       <w:r>
         <w:rPr>
@@ -389,7 +389,7 @@
           <w:szCs w:val="20"/>
           <w:rtl w:val="0"/>
         </w:rPr>
-        <w:t xml:space="preserve">Benício de Andades Baboa</w:t>
+        <w:t xml:space="preserve">Medge Simpson Oneal</w:t>
       </w:r>
       <w:r>
         <w:rPr>

</xml_diff>

<commit_message>
removido cvs - nao necessario no momento, removido methodos de IA, removido mamoth para comparar IA, desabilitado metodo de download Aws, melhorado todoer, criar inicializador do sistema removendo arquivos antigos
</commit_message>
<xml_diff>
--- a/Downloads/procuracao-simples.docx
+++ b/Downloads/procuracao-simples.docx
@@ -85,7 +85,7 @@
         </w:rPr>
         <w:t xml:space="preserve">: </w:t>
         <w:tab/>
-        <w:t xml:space="preserve">Davi Lucca Felet Felete Baboa, estrangeiro, divorciado, relativamente incapaz, central paradigm associate, portador do RG n° 348280683 e inscrito no CPF sob o n° 52413847154, Lori.Batz@yahoo.com, residente e domiciliado à Avenida Tavares De Lira, n° 4546, Em Frente A Rotatória, Natal - RN, CEP 59012-050, neste ato assistido por Medge Simpson Oneal, solteiro, portador do RG n° Veniam exercitation e inscrito no CPF sob o n° 07084274138, riroxa@mailinator.com, residente e domiciliado à Av A, n° 668, Ut Non Numquam Aliqu, Nova Andradina - MS, CEP 79750-000.</w:t>
+        <w:t xml:space="preserve">Vitor Guera Butler Averani, brasileiro, viúvo, legacy division facilitator, portador do RG n° 429085072 e inscrito no CPF sob o n° 43535288584, Geovanni_Dach24@hotmail.com, residente e domiciliado à Rua Otávio Falcão, n° 8936, Na Rua Da Quadra, Teresina - PI, CEP 64002-590.</w:t>
       </w:r>
     </w:p>
     <w:p>
@@ -196,7 +196,21 @@
         <w:t xml:space="preserve">: </w:t>
         <w:tab/>
         <w:tab/>
-        <w:t xml:space="preserve">Pelo presente instrumento particular de mandato, o outorgante nomeia e constitui seu bastante procurador administrativo, judicial e extrajudicial, o outorgado acima qualificado, a quem confere os poderes para o bom e fiel desempenho para atos em geral, contendo-se todos os poderes da cláusula geral “ad judicia”, podendo representar, assinar, realizar protocolos, requerimentos e defesas em seu favor, desistir de pedidos, renunciar direitos, fazer declarações e substabelecer com ou sem reserva de poderes;</w:t>
+        <w:t xml:space="preserve">Pelo presente instrumento particular de mandato, o outorgante nomeia e constitui seu bastante procurador administrativo, judicial e extrajudicial, o outorgado acima qualificado, a quem confere os poderes para o bom e fiel desempenho para atos em geral, contendo-se todos os poderes da cláusula geral “ad judicia”, podendo representar, assinar, realizar protocolos, requerimentos e defesas em seu favor, desistir de pedidos, renunciar direitos, fazer declarações e substabelecer com ou sem reserva de poderes. </w:t>
+      </w:r>
+      <w:r>
+        <w:rPr>
+          <w:rFonts w:ascii="Verdana" w:cs="Verdana" w:eastAsia="Verdana" w:hAnsi="Verdana"/>
+          <w:sz w:val="20"/>
+          <w:szCs w:val="20"/>
+          <w:rtl w:val="0"/>
+        </w:rPr>
+        <w:t xml:space="preserve"/>
+      </w:r>
+      <w:r>
+        <w:rPr>
+          <w:rtl w:val="0"/>
+        </w:rPr>
       </w:r>
     </w:p>
     <w:p>
@@ -235,7 +249,7 @@
           <w:szCs w:val="20"/>
           <w:rtl w:val="0"/>
         </w:rPr>
-        <w:t xml:space="preserve">Natal - RN, 17 de fevereiro de 2025.</w:t>
+        <w:t xml:space="preserve">Teresina - PI, 19 de fevereiro de 2025.</w:t>
       </w:r>
     </w:p>
     <w:p>
@@ -291,7 +305,7 @@
           <w:szCs w:val="20"/>
           <w:rtl w:val="0"/>
         </w:rPr>
-        <w:t xml:space="preserve">Davi Lucca Felet Felete Baboa</w:t>
+        <w:t xml:space="preserve">Vitor Guera Butler Averani</w:t>
       </w:r>
       <w:r>
         <w:rPr>
@@ -301,115 +315,6 @@
           <w:rtl w:val="0"/>
         </w:rPr>
         <w:t xml:space="preserve"> </w:t>
-      </w:r>
-    </w:p>
-    <w:p>
-      <w:pPr>
-        <w:spacing w:after="120" w:before="120" w:line="360" w:lineRule="auto"/>
-        <w:jc w:val="center"/>
-        <w:rPr>
-          <w:rFonts w:ascii="Verdana" w:cs="Verdana" w:eastAsia="Verdana" w:hAnsi="Verdana"/>
-          <w:sz w:val="20"/>
-          <w:szCs w:val="20"/>
-        </w:rPr>
-      </w:pPr>
-      <w:r>
-        <w:rPr>
-          <w:rtl w:val="0"/>
-        </w:rPr>
-      </w:r>
-    </w:p>
-    <w:p>
-      <w:pPr>
-        <w:spacing w:after="120" w:before="120" w:line="360" w:lineRule="auto"/>
-        <w:jc w:val="center"/>
-        <w:rPr>
-          <w:rFonts w:ascii="Verdana" w:cs="Verdana" w:eastAsia="Verdana" w:hAnsi="Verdana"/>
-          <w:sz w:val="20"/>
-          <w:szCs w:val="20"/>
-        </w:rPr>
-      </w:pPr>
-      <w:r>
-        <w:rPr>
-          <w:rtl w:val="0"/>
-        </w:rPr>
-      </w:r>
-    </w:p>
-    <w:p>
-      <w:pPr>
-        <w:spacing w:after="120" w:before="120" w:line="360" w:lineRule="auto"/>
-        <w:jc w:val="center"/>
-        <w:rPr>
-          <w:rFonts w:ascii="Verdana" w:cs="Verdana" w:eastAsia="Verdana" w:hAnsi="Verdana"/>
-          <w:sz w:val="20"/>
-          <w:szCs w:val="20"/>
-        </w:rPr>
-      </w:pPr>
-      <w:r>
-        <w:rPr>
-          <w:rFonts w:ascii="Verdana" w:cs="Verdana" w:eastAsia="Verdana" w:hAnsi="Verdana"/>
-          <w:sz w:val="20"/>
-          <w:szCs w:val="20"/>
-          <w:rtl w:val="0"/>
-        </w:rPr>
-        <w:br w:type="textWrapping"/>
-      </w:r>
-      <w:r>
-        <w:rPr>
-          <w:rFonts w:ascii="Verdana" w:cs="Verdana" w:eastAsia="Verdana" w:hAnsi="Verdana"/>
-          <w:b w:val="1"/>
-          <w:sz w:val="20"/>
-          <w:szCs w:val="20"/>
-          <w:rtl w:val="0"/>
-        </w:rPr>
-        <w:t xml:space="preserve">_____________________________________________</w:t>
-      </w:r>
-      <w:r>
-        <w:rPr>
-          <w:rtl w:val="0"/>
-        </w:rPr>
-      </w:r>
-    </w:p>
-    <w:p>
-      <w:pPr>
-        <w:spacing w:after="120" w:before="120" w:line="360" w:lineRule="auto"/>
-        <w:jc w:val="center"/>
-        <w:rPr>
-          <w:rFonts w:ascii="Verdana" w:cs="Verdana" w:eastAsia="Verdana" w:hAnsi="Verdana"/>
-          <w:b w:val="1"/>
-          <w:sz w:val="20"/>
-          <w:szCs w:val="20"/>
-        </w:rPr>
-      </w:pPr>
-      <w:r>
-        <w:rPr>
-          <w:rFonts w:ascii="Verdana" w:cs="Verdana" w:eastAsia="Verdana" w:hAnsi="Verdana"/>
-          <w:b w:val="1"/>
-          <w:sz w:val="20"/>
-          <w:szCs w:val="20"/>
-          <w:rtl w:val="0"/>
-        </w:rPr>
-        <w:t xml:space="preserve">Medge Simpson Oneal</w:t>
-      </w:r>
-      <w:r>
-        <w:rPr>
-          <w:rFonts w:ascii="Verdana" w:cs="Verdana" w:eastAsia="Verdana" w:hAnsi="Verdana"/>
-          <w:sz w:val="20"/>
-          <w:szCs w:val="20"/>
-          <w:rtl w:val="0"/>
-        </w:rPr>
-        <w:t xml:space="preserve"> </w:t>
-        <w:br w:type="textWrapping"/>
-      </w:r>
-      <w:r>
-        <w:rPr>
-          <w:rFonts w:ascii="Verdana" w:cs="Verdana" w:eastAsia="Verdana" w:hAnsi="Verdana"/>
-          <w:b w:val="1"/>
-          <w:sz w:val="20"/>
-          <w:szCs w:val="20"/>
-          <w:rtl w:val="0"/>
-        </w:rPr>
-        <w:t xml:space="preserve">(Rep. Legal)</w:t>
       </w:r>
     </w:p>
     <w:sectPr>
@@ -429,6 +334,7 @@
     <w:pPr>
       <w:keepNext w:val="0"/>
       <w:keepLines w:val="0"/>
+      <w:pageBreakBefore w:val="0"/>
       <w:widowControl w:val="1"/>
       <w:pBdr>
         <w:top w:space="0" w:sz="0" w:val="nil"/>
@@ -487,6 +393,7 @@
     <w:pPr>
       <w:keepNext w:val="0"/>
       <w:keepLines w:val="0"/>
+      <w:pageBreakBefore w:val="0"/>
       <w:widowControl w:val="1"/>
       <w:pBdr>
         <w:top w:space="0" w:sz="0" w:val="nil"/>
@@ -527,6 +434,7 @@
     <w:pPr>
       <w:keepNext w:val="0"/>
       <w:keepLines w:val="0"/>
+      <w:pageBreakBefore w:val="0"/>
       <w:widowControl w:val="1"/>
       <w:pBdr>
         <w:top w:space="0" w:sz="0" w:val="nil"/>
@@ -567,6 +475,7 @@
     <w:pPr>
       <w:keepNext w:val="0"/>
       <w:keepLines w:val="0"/>
+      <w:pageBreakBefore w:val="0"/>
       <w:widowControl w:val="1"/>
       <w:pBdr>
         <w:top w:space="0" w:sz="0" w:val="nil"/>
@@ -751,129 +660,6 @@
     </w:rPr>
   </w:style>
   <w:style w:type="paragraph" w:styleId="Normal" w:default="1">
-    <w:name w:val="normal"/>
-  </w:style>
-  <w:style w:type="table" w:styleId="TableNormal" w:default="1">
-    <w:name w:val="Table Normal"/>
-  </w:style>
-  <w:style w:type="paragraph" w:styleId="Heading1">
-    <w:name w:val="heading 1"/>
-    <w:basedOn w:val="Normal"/>
-    <w:next w:val="Normal"/>
-    <w:pPr>
-      <w:keepNext w:val="1"/>
-      <w:spacing w:after="240" w:before="240" w:line="360" w:lineRule="auto"/>
-      <w:ind w:left="567" w:hanging="567"/>
-    </w:pPr>
-    <w:rPr>
-      <w:b w:val="1"/>
-      <w:sz w:val="20"/>
-      <w:szCs w:val="20"/>
-    </w:rPr>
-  </w:style>
-  <w:style w:type="paragraph" w:styleId="Heading2">
-    <w:name w:val="heading 2"/>
-    <w:basedOn w:val="Normal"/>
-    <w:next w:val="Normal"/>
-    <w:pPr>
-      <w:keepNext w:val="1"/>
-      <w:keepLines w:val="1"/>
-      <w:spacing w:after="0" w:before="40" w:lineRule="auto"/>
-    </w:pPr>
-    <w:rPr>
-      <w:rFonts w:ascii="Calibri" w:cs="Calibri" w:eastAsia="Calibri" w:hAnsi="Calibri"/>
-      <w:color w:val="2f5496"/>
-      <w:sz w:val="26"/>
-      <w:szCs w:val="26"/>
-    </w:rPr>
-  </w:style>
-  <w:style w:type="paragraph" w:styleId="Heading3">
-    <w:name w:val="heading 3"/>
-    <w:basedOn w:val="Normal"/>
-    <w:next w:val="Normal"/>
-    <w:pPr>
-      <w:keepNext w:val="0"/>
-      <w:keepLines w:val="0"/>
-      <w:tabs>
-        <w:tab w:val="left" w:leader="none" w:pos="567"/>
-      </w:tabs>
-      <w:spacing w:after="240" w:before="240" w:line="360" w:lineRule="auto"/>
-      <w:ind w:left="0" w:firstLine="0"/>
-      <w:jc w:val="both"/>
-    </w:pPr>
-    <w:rPr>
-      <w:rFonts w:ascii="Calibri" w:cs="Calibri" w:eastAsia="Calibri" w:hAnsi="Calibri"/>
-      <w:b w:val="1"/>
-      <w:color w:val="000000"/>
-      <w:sz w:val="20"/>
-      <w:szCs w:val="20"/>
-    </w:rPr>
-  </w:style>
-  <w:style w:type="paragraph" w:styleId="Heading4">
-    <w:name w:val="heading 4"/>
-    <w:basedOn w:val="Normal"/>
-    <w:next w:val="Normal"/>
-    <w:pPr>
-      <w:keepNext w:val="1"/>
-      <w:keepLines w:val="1"/>
-      <w:pageBreakBefore w:val="0"/>
-      <w:spacing w:after="40" w:before="240" w:lineRule="auto"/>
-    </w:pPr>
-    <w:rPr>
-      <w:b w:val="1"/>
-      <w:sz w:val="24"/>
-      <w:szCs w:val="24"/>
-    </w:rPr>
-  </w:style>
-  <w:style w:type="paragraph" w:styleId="Heading5">
-    <w:name w:val="heading 5"/>
-    <w:basedOn w:val="Normal"/>
-    <w:next w:val="Normal"/>
-    <w:pPr>
-      <w:keepNext w:val="1"/>
-      <w:keepLines w:val="1"/>
-      <w:pageBreakBefore w:val="0"/>
-      <w:spacing w:after="40" w:before="220" w:lineRule="auto"/>
-    </w:pPr>
-    <w:rPr>
-      <w:b w:val="1"/>
-      <w:sz w:val="22"/>
-      <w:szCs w:val="22"/>
-    </w:rPr>
-  </w:style>
-  <w:style w:type="paragraph" w:styleId="Heading6">
-    <w:name w:val="heading 6"/>
-    <w:basedOn w:val="Normal"/>
-    <w:next w:val="Normal"/>
-    <w:pPr>
-      <w:keepNext w:val="1"/>
-      <w:keepLines w:val="1"/>
-      <w:pageBreakBefore w:val="0"/>
-      <w:spacing w:after="40" w:before="200" w:lineRule="auto"/>
-    </w:pPr>
-    <w:rPr>
-      <w:b w:val="1"/>
-      <w:sz w:val="20"/>
-      <w:szCs w:val="20"/>
-    </w:rPr>
-  </w:style>
-  <w:style w:type="paragraph" w:styleId="Title">
-    <w:name w:val="Title"/>
-    <w:basedOn w:val="Normal"/>
-    <w:next w:val="Normal"/>
-    <w:pPr>
-      <w:keepNext w:val="1"/>
-      <w:keepLines w:val="1"/>
-      <w:pageBreakBefore w:val="0"/>
-      <w:spacing w:after="120" w:before="480" w:lineRule="auto"/>
-    </w:pPr>
-    <w:rPr>
-      <w:b w:val="1"/>
-      <w:sz w:val="72"/>
-      <w:szCs w:val="72"/>
-    </w:rPr>
-  </w:style>
-  <w:style w:type="paragraph" w:styleId="Normal" w:default="1">
     <w:name w:val="Normal"/>
     <w:qFormat w:val="1"/>
     <w:pPr>
@@ -1488,24 +1274,6 @@
         <w:insideV w:color="auto" w:space="0" w:sz="4" w:val="single"/>
       </w:tblBorders>
     </w:tblPr>
-  </w:style>
-  <w:style w:type="paragraph" w:styleId="Subtitle">
-    <w:name w:val="Subtitle"/>
-    <w:basedOn w:val="Normal"/>
-    <w:next w:val="Normal"/>
-    <w:pPr>
-      <w:keepNext w:val="1"/>
-      <w:keepLines w:val="1"/>
-      <w:pageBreakBefore w:val="0"/>
-      <w:spacing w:after="80" w:before="360" w:lineRule="auto"/>
-    </w:pPr>
-    <w:rPr>
-      <w:rFonts w:ascii="Georgia" w:cs="Georgia" w:eastAsia="Georgia" w:hAnsi="Georgia"/>
-      <w:i w:val="1"/>
-      <w:color w:val="666666"/>
-      <w:sz w:val="48"/>
-      <w:szCs w:val="48"/>
-    </w:rPr>
   </w:style>
   <w:style w:type="paragraph" w:styleId="Subtitle">
     <w:name w:val="Subtitle"/>
@@ -1786,7 +1554,7 @@
 
 <file path=customXML/item1.xml><?xml version="1.0" encoding="utf-8"?>
 <go:gDocsCustomXmlDataStorage xmlns:go="http://customooxmlschemas.google.com/" xmlns:r="http://schemas.openxmlformats.org/officeDocument/2006/relationships" uri="GoogleDocsCustomDataVersion2">
-  <go:docsCustomData xmlns:go="http://customooxmlschemas.google.com/" roundtripDataSignature="AMtx7min7Oc2b6sP6mPMc3AaCCaD1qLlng==">CgMxLjA4AHIhMVBtU211LXlLa2RQQVhwYTRwYThHRi0xSDRiSVQ0NXdu</go:docsCustomData>
+  <go:docsCustomData xmlns:go="http://customooxmlschemas.google.com/" roundtripDataSignature="AMtx7mhUVSDmxN21mFcB7Uu8sHpFtuEzOQ==">CgMxLjA4AHIhMW9iak5Za1hVOEM4dXBscVVYbTZadkZ3WVpabUdwUEJT</go:docsCustomData>
 </go:gDocsCustomXmlDataStorage>
 </file>
 

</xml_diff>

<commit_message>
fix updated version of apis
</commit_message>
<xml_diff>
--- a/Downloads/procuracao-simples.docx
+++ b/Downloads/procuracao-simples.docx
@@ -85,7 +85,7 @@
         </w:rPr>
         <w:t xml:space="preserve">: </w:t>
         <w:tab/>
-        <w:t xml:space="preserve">Vitor Guera Butler Averani, brasileiro, viúvo, legacy division facilitator, portador do RG n° 429085072 e inscrito no CPF sob o n° 43535288584, Geovanni_Dach24@hotmail.com, residente e domiciliado à Rua Otávio Falcão, n° 8936, Na Rua Da Quadra, Teresina - PI, CEP 64002-590.</w:t>
+        <w:t xml:space="preserve">Sophia Causse Bellon, estrangeiro, casado, chief web assistant, portador do RG n° 294854459 e inscrito no CPF sob o n° 78625166644, Shane_Hills52@hotmail.com, residente e domiciliado à Vila São Vicente, n° 7699, Logo Depois Da Ponte, Fortaleza - CE, CEP 60015-420.</w:t>
       </w:r>
     </w:p>
     <w:p>
@@ -121,7 +121,7 @@
         </w:rPr>
         <w:t xml:space="preserve">: </w:t>
         <w:tab/>
-        <w:t xml:space="preserve">placeholder.</w:t>
+        <w:t xml:space="preserve">Bruno Pellizzetti (FrontAdmin), solteiro, OAB n° 54.159 PR, integrante(s) da Teste front-end inscrita sob o CNPJ 12.345.678/0001-99, com endereço profissional à Rua Rua Exemplo, 100, Centro, São Paulo-SP, e endereço eletrônico .</w:t>
       </w:r>
     </w:p>
     <w:p>
@@ -249,7 +249,7 @@
           <w:szCs w:val="20"/>
           <w:rtl w:val="0"/>
         </w:rPr>
-        <w:t xml:space="preserve">Teresina - PI, 19 de fevereiro de 2025.</w:t>
+        <w:t xml:space="preserve">Fortaleza - CE, 03 de abril de 2025.</w:t>
       </w:r>
     </w:p>
     <w:p>
@@ -305,7 +305,7 @@
           <w:szCs w:val="20"/>
           <w:rtl w:val="0"/>
         </w:rPr>
-        <w:t xml:space="preserve">Vitor Guera Butler Averani</w:t>
+        <w:t xml:space="preserve">Sophia Causse Bellon</w:t>
       </w:r>
       <w:r>
         <w:rPr>

</xml_diff>

<commit_message>
add fix for empty customers and started view tests with empy an not empty customers
</commit_message>
<xml_diff>
--- a/Downloads/procuracao-simples.docx
+++ b/Downloads/procuracao-simples.docx
@@ -85,7 +85,7 @@
         </w:rPr>
         <w:t xml:space="preserve">: </w:t>
         <w:tab/>
-        <w:t xml:space="preserve">Noah Guera Varalho Berger Agrisi, estrangeiro, viúvo, international web strategist, portador do RG n° 389773645 e inscrito no CPF sob o n° 58764727270, Florencio93@hotmail.com, residente e domiciliado à Avenida Santos Dumont, n° 7327, Na Rua Da Escola, Boa Vista - RR, CEP 69305-340.</w:t>
+        <w:t xml:space="preserve">Henrique Ferrão Agrizineto, estrangeira, solteira, principal accounts agent, portadora do RG n° 429085072 e inscrita no CPF sob o n° 16647714766, Stephanie_Kozey92@yahoo.com, residente e domiciliada à Avenida Presidente Getúlio Vargas 800, n° 6703, Logo Depois Da Ponte, Cuiabá - MT, CEP 78005-974.</w:t>
       </w:r>
     </w:p>
     <w:p>
@@ -249,7 +249,7 @@
           <w:szCs w:val="20"/>
           <w:rtl w:val="0"/>
         </w:rPr>
-        <w:t xml:space="preserve">Boa Vista - RR, 03 de abril de 2025.</w:t>
+        <w:t xml:space="preserve">Cuiabá - MT, 05 de abril de 2025.</w:t>
       </w:r>
     </w:p>
     <w:p>
@@ -305,7 +305,7 @@
           <w:szCs w:val="20"/>
           <w:rtl w:val="0"/>
         </w:rPr>
-        <w:t xml:space="preserve">Noah Guera Varalho Berger Agrisi</w:t>
+        <w:t xml:space="preserve">Henrique Ferrão Agrizineto</w:t>
       </w:r>
       <w:r>
         <w:rPr>

</xml_diff>

<commit_message>
improving customer tests with e-mail verification
</commit_message>
<xml_diff>
--- a/Downloads/procuracao-simples.docx
+++ b/Downloads/procuracao-simples.docx
@@ -85,7 +85,7 @@
         </w:rPr>
         <w:t xml:space="preserve">: </w:t>
         <w:tab/>
-        <w:t xml:space="preserve">Henrique Ferrão Agrizineto, estrangeira, solteira, principal accounts agent, portadora do RG n° 429085072 e inscrita no CPF sob o n° 16647714766, Stephanie_Kozey92@yahoo.com, residente e domiciliada à Avenida Presidente Getúlio Vargas 800, n° 6703, Logo Depois Da Ponte, Cuiabá - MT, CEP 78005-974.</w:t>
+        <w:t xml:space="preserve">Calebe Cechel Figueia Lorenzoni, estrangeira, divorciada, lead factors facilitator, portadora do RG n° 294854459 e inscrita no CPF sob o n° 26517644423, Orin.Bernhard@yahoo.com, residente e domiciliada à Rua R, n° 8145, Proximo A Igreja Catolica, Aracaju - SE, CEP 49001-012.</w:t>
       </w:r>
     </w:p>
     <w:p>
@@ -249,7 +249,7 @@
           <w:szCs w:val="20"/>
           <w:rtl w:val="0"/>
         </w:rPr>
-        <w:t xml:space="preserve">Cuiabá - MT, 05 de abril de 2025.</w:t>
+        <w:t xml:space="preserve">Aracaju - SE, 11 de abril de 2025.</w:t>
       </w:r>
     </w:p>
     <w:p>
@@ -305,7 +305,7 @@
           <w:szCs w:val="20"/>
           <w:rtl w:val="0"/>
         </w:rPr>
-        <w:t xml:space="preserve">Henrique Ferrão Agrizineto</w:t>
+        <w:t xml:space="preserve">Calebe Cechel Figueia Lorenzoni</w:t>
       </w:r>
       <w:r>
         <w:rPr>

</xml_diff>

<commit_message>
gititnore - zoho testes
</commit_message>
<xml_diff>
--- a/Downloads/procuracao-simples.docx
+++ b/Downloads/procuracao-simples.docx
@@ -85,7 +85,7 @@
         </w:rPr>
         <w:t xml:space="preserve">: </w:t>
         <w:tab/>
-        <w:t xml:space="preserve">Calebe Cechel Figueia Lorenzoni, estrangeira, divorciada, lead factors facilitator, portadora do RG n° 294854459 e inscrita no CPF sob o n° 26517644423, Orin.Bernhard@yahoo.com, residente e domiciliada à Rua R, n° 8145, Proximo A Igreja Catolica, Aracaju - SE, CEP 49001-012.</w:t>
+        <w:t xml:space="preserve">Giovanna Liba Menezes Cechel, brasileira, solteira, direct paradigm liaison, portadora do RG n° 429085072 e inscrita no CPF sob o n° 32467765202, Ottilie.Windler18@yahoo.com, residente e domiciliada à Avenida Osvaldo Morais, n° 5443, Em Frente A Rotatória, Luziânia - GO, CEP 72800-295.</w:t>
       </w:r>
     </w:p>
     <w:p>
@@ -121,7 +121,7 @@
         </w:rPr>
         <w:t xml:space="preserve">: </w:t>
         <w:tab/>
-        <w:t xml:space="preserve">Bruno Pellizzetti (FrontAdmin), solteiro, OAB n° 54.159 PR, integrante(s) da Teste front-end inscrita sob o CNPJ 12.345.678/0001-99, com endereço profissional à Rua Rua Exemplo, 100, Centro, São Paulo-SP, e endereço eletrônico .</w:t>
+        <w:t xml:space="preserve">placeholder.</w:t>
       </w:r>
     </w:p>
     <w:p>
@@ -249,7 +249,7 @@
           <w:szCs w:val="20"/>
           <w:rtl w:val="0"/>
         </w:rPr>
-        <w:t xml:space="preserve">Aracaju - SE, 11 de abril de 2025.</w:t>
+        <w:t xml:space="preserve">Luziânia - GO, 12 de abril de 2025.</w:t>
       </w:r>
     </w:p>
     <w:p>
@@ -305,7 +305,7 @@
           <w:szCs w:val="20"/>
           <w:rtl w:val="0"/>
         </w:rPr>
-        <w:t xml:space="preserve">Calebe Cechel Figueia Lorenzoni</w:t>
+        <w:t xml:space="preserve">Giovanna Liba Menezes Cechel</w:t>
       </w:r>
       <w:r>
         <w:rPr>

</xml_diff>